<commit_message>
adding ropensci acceptance and bills paper in review
</commit_message>
<xml_diff>
--- a/Matt_Boone_CV_knitable.docx
+++ b/Matt_Boone_CV_knitable.docx
@@ -703,7 +703,7 @@
         <w:rPr>
           <w:i/>
         </w:rPr>
-        <w:t xml:space="preserve">Refsplitr - an R package for processing Web of Science Records and mapping georeferenced coauthorship networks</w:t>
+        <w:t xml:space="preserve">refsplitr: Author name disambiguation, author georeferencing, and mapping of coauthorship networks with Web of Science data.</w:t>
       </w:r>
       <w:r>
         <w:t xml:space="preserve"> </w:t>
@@ -735,7 +735,7 @@
         <w:br/>
       </w:r>
       <w:r>
-        <w:t xml:space="preserve">– Currently in Peer-Review at rOpenSci –</w:t>
+        <w:t xml:space="preserve">– Accepted on rOpenSci –</w:t>
       </w:r>
     </w:p>
     <w:p>
@@ -1229,6 +1229,38 @@
     <w:p>
       <w:pPr>
         <w:pStyle w:val="FirstParagraph"/>
+      </w:pPr>
+      <w:r>
+        <w:t xml:space="preserve">(In review)</w:t>
+      </w:r>
+      <w:r>
+        <w:t xml:space="preserve"> </w:t>
+      </w:r>
+      <w:r>
+        <w:rPr>
+          <w:b/>
+        </w:rPr>
+        <w:t xml:space="preserve">W. E. Pine, III; P.C. Frederick1, J. F. Moore, S. Beck1, M. Moreno1, M. J. Dodrill, M.E. Boone, L. Sturmer, S. Yurek</w:t>
+      </w:r>
+      <w:r>
+        <w:t xml:space="preserve"> </w:t>
+      </w:r>
+      <w:r>
+        <w:rPr>
+          <w:i/>
+        </w:rPr>
+        <w:t xml:space="preserve">Trends in oyster populations in the northeastern Gulf of Mexico: An assessment of river discharge and fishing effects over time and space</w:t>
+      </w:r>
+      <w:r>
+        <w:t xml:space="preserve"> </w:t>
+      </w:r>
+      <w:r>
+        <w:t xml:space="preserve">(2020)</w:t>
+      </w:r>
+    </w:p>
+    <w:p>
+      <w:pPr>
+        <w:pStyle w:val="BodyText"/>
       </w:pPr>
       <w:r>
         <w:t xml:space="preserve">(In review)</w:t>

</xml_diff>

<commit_message>
adding cran task view
</commit_message>
<xml_diff>
--- a/Matt_Boone_CV_knitable.docx
+++ b/Matt_Boone_CV_knitable.docx
@@ -512,7 +512,7 @@
       </w:pPr>
       <w:bookmarkStart w:id="30" w:name="sftraj"/>
       <w:r>
-        <w:t xml:space="preserve">sftraj</w:t>
+        <w:t xml:space="preserve">Sftraj</w:t>
       </w:r>
       <w:bookmarkEnd w:id="30"/>
     </w:p>
@@ -580,6 +580,9 @@
       <w:r>
         <w:t xml:space="preserve">Lead coder on project</w:t>
       </w:r>
+      <w:r>
+        <w:br/>
+      </w:r>
     </w:p>
     <w:p>
       <w:pPr>
@@ -598,11 +601,96 @@
       <w:pPr>
         <w:pStyle w:val="Heading3"/>
       </w:pPr>
-      <w:bookmarkStart w:id="32" w:name="nestr"/>
+      <w:bookmarkStart w:id="32" w:name="tracking-cran-task-view"/>
+      <w:r>
+        <w:t xml:space="preserve">Tracking CRAN Task View</w:t>
+      </w:r>
+      <w:bookmarkEnd w:id="32"/>
+    </w:p>
+    <w:p>
+      <w:pPr>
+        <w:pStyle w:val="FirstParagraph"/>
+      </w:pPr>
+      <w:r>
+        <w:rPr>
+          <w:b/>
+        </w:rPr>
+        <w:t xml:space="preserve">Joo, R., Boone, M., Sumner, M., Basille, M.</w:t>
+      </w:r>
+      <w:r>
+        <w:t xml:space="preserve"> </w:t>
+      </w:r>
+      <w:r>
+        <w:rPr>
+          <w:i/>
+        </w:rPr>
+        <w:t xml:space="preserve">CRAN Task View: Processing and Analysis of Tracking Data</w:t>
+      </w:r>
+      <w:r>
+        <w:t xml:space="preserve"> </w:t>
+      </w:r>
+      <w:r>
+        <w:rPr>
+          <w:b/>
+        </w:rPr>
+        <w:t xml:space="preserve">R</w:t>
+      </w:r>
+      <w:r>
+        <w:t xml:space="preserve"> </w:t>
+      </w:r>
+      <w:r>
+        <w:t xml:space="preserve">(created 2019)</w:t>
+      </w:r>
+      <w:r>
+        <w:br/>
+      </w:r>
+      <w:hyperlink r:id="rId33">
+        <w:r>
+          <w:rPr>
+            <w:rStyle w:val="Hyperlink"/>
+          </w:rPr>
+          <w:t xml:space="preserve">Tracking - Cran Task View</w:t>
+        </w:r>
+      </w:hyperlink>
+    </w:p>
+    <w:p>
+      <w:pPr>
+        <w:pStyle w:val="Compact"/>
+        <w:pStyle w:val="BlockText"/>
+        <w:numPr>
+          <w:numId w:val="1004"/>
+          <w:ilvl w:val="0"/>
+        </w:numPr>
+      </w:pPr>
+      <w:r>
+        <w:t xml:space="preserve">Maintainer of Task View - evaluating new tracking packages merit for adding to list</w:t>
+      </w:r>
+      <w:r>
+        <w:br/>
+      </w:r>
+    </w:p>
+    <w:p>
+      <w:pPr>
+        <w:pStyle w:val="Compact"/>
+        <w:pStyle w:val="BlockText"/>
+        <w:numPr>
+          <w:numId w:val="1004"/>
+          <w:ilvl w:val="0"/>
+        </w:numPr>
+      </w:pPr>
+      <w:r>
+        <w:t xml:space="preserve">Wrote code to automatically check if packages pass CRAN checks including those on novel platforms (Github, r-forge, etc).</w:t>
+      </w:r>
+    </w:p>
+    <w:p>
+      <w:pPr>
+        <w:pStyle w:val="Heading3"/>
+      </w:pPr>
+      <w:bookmarkStart w:id="34" w:name="nestr"/>
       <w:r>
         <w:t xml:space="preserve">nestR</w:t>
       </w:r>
-      <w:bookmarkEnd w:id="32"/>
+      <w:bookmarkEnd w:id="34"/>
     </w:p>
     <w:p>
       <w:pPr>
@@ -641,7 +729,7 @@
       <w:r>
         <w:br/>
       </w:r>
-      <w:hyperlink r:id="rId33">
+      <w:hyperlink r:id="rId35">
         <w:r>
           <w:rPr>
             <w:rStyle w:val="Hyperlink"/>
@@ -655,7 +743,7 @@
         <w:pStyle w:val="Compact"/>
         <w:pStyle w:val="BlockText"/>
         <w:numPr>
-          <w:numId w:val="1004"/>
+          <w:numId w:val="1005"/>
           <w:ilvl w:val="0"/>
         </w:numPr>
       </w:pPr>
@@ -668,7 +756,7 @@
         <w:pStyle w:val="Compact"/>
         <w:pStyle w:val="BlockText"/>
         <w:numPr>
-          <w:numId w:val="1004"/>
+          <w:numId w:val="1005"/>
           <w:ilvl w:val="0"/>
         </w:numPr>
       </w:pPr>
@@ -680,11 +768,11 @@
       <w:pPr>
         <w:pStyle w:val="Heading3"/>
       </w:pPr>
-      <w:bookmarkStart w:id="34" w:name="refsplitr"/>
+      <w:bookmarkStart w:id="36" w:name="refsplitr"/>
       <w:r>
         <w:t xml:space="preserve">refsplitr</w:t>
       </w:r>
-      <w:bookmarkEnd w:id="34"/>
+      <w:bookmarkEnd w:id="36"/>
     </w:p>
     <w:p>
       <w:pPr>
@@ -723,7 +811,7 @@
       <w:r>
         <w:br/>
       </w:r>
-      <w:hyperlink r:id="rId35">
+      <w:hyperlink r:id="rId37">
         <w:r>
           <w:rPr>
             <w:rStyle w:val="Hyperlink"/>
@@ -743,7 +831,7 @@
         <w:pStyle w:val="Compact"/>
         <w:pStyle w:val="BlockText"/>
         <w:numPr>
-          <w:numId w:val="1005"/>
+          <w:numId w:val="1006"/>
           <w:ilvl w:val="0"/>
         </w:numPr>
       </w:pPr>
@@ -756,7 +844,7 @@
         <w:pStyle w:val="Compact"/>
         <w:pStyle w:val="BlockText"/>
         <w:numPr>
-          <w:numId w:val="1005"/>
+          <w:numId w:val="1006"/>
           <w:ilvl w:val="0"/>
         </w:numPr>
       </w:pPr>
@@ -769,7 +857,7 @@
         <w:pStyle w:val="Compact"/>
         <w:pStyle w:val="BlockText"/>
         <w:numPr>
-          <w:numId w:val="1005"/>
+          <w:numId w:val="1006"/>
           <w:ilvl w:val="0"/>
         </w:numPr>
       </w:pPr>
@@ -781,11 +869,11 @@
       <w:pPr>
         <w:pStyle w:val="Heading3"/>
       </w:pPr>
-      <w:bookmarkStart w:id="36" w:name="radar"/>
+      <w:bookmarkStart w:id="38" w:name="radar"/>
       <w:r>
         <w:t xml:space="preserve">radaR</w:t>
       </w:r>
-      <w:bookmarkEnd w:id="36"/>
+      <w:bookmarkEnd w:id="38"/>
     </w:p>
     <w:p>
       <w:pPr>
@@ -824,7 +912,7 @@
       <w:r>
         <w:br/>
       </w:r>
-      <w:hyperlink r:id="rId37">
+      <w:hyperlink r:id="rId39">
         <w:r>
           <w:rPr>
             <w:rStyle w:val="Hyperlink"/>
@@ -841,7 +929,7 @@
       <w:r>
         <w:t xml:space="preserve"> </w:t>
       </w:r>
-      <w:hyperlink r:id="rId38">
+      <w:hyperlink r:id="rId40">
         <w:r>
           <w:rPr>
             <w:rStyle w:val="Hyperlink"/>
@@ -861,7 +949,7 @@
         <w:pStyle w:val="Compact"/>
         <w:pStyle w:val="BlockText"/>
         <w:numPr>
-          <w:numId w:val="1006"/>
+          <w:numId w:val="1007"/>
           <w:ilvl w:val="0"/>
         </w:numPr>
       </w:pPr>
@@ -874,7 +962,7 @@
         <w:pStyle w:val="Compact"/>
         <w:pStyle w:val="BlockText"/>
         <w:numPr>
-          <w:numId w:val="1006"/>
+          <w:numId w:val="1007"/>
           <w:ilvl w:val="0"/>
         </w:numPr>
       </w:pPr>
@@ -886,11 +974,11 @@
       <w:pPr>
         <w:pStyle w:val="Heading2"/>
       </w:pPr>
-      <w:bookmarkStart w:id="39" w:name="computer-skills"/>
+      <w:bookmarkStart w:id="41" w:name="computer-skills"/>
       <w:r>
         <w:t xml:space="preserve">Computer Skills</w:t>
       </w:r>
-      <w:bookmarkEnd w:id="39"/>
+      <w:bookmarkEnd w:id="41"/>
     </w:p>
     <w:p>
       <w:pPr>
@@ -1102,11 +1190,11 @@
       <w:pPr>
         <w:pStyle w:val="Heading1"/>
       </w:pPr>
-      <w:bookmarkStart w:id="40" w:name="academic-work"/>
+      <w:bookmarkStart w:id="42" w:name="academic-work"/>
       <w:r>
         <w:t xml:space="preserve">Academic Work</w:t>
       </w:r>
-      <w:bookmarkEnd w:id="40"/>
+      <w:bookmarkEnd w:id="42"/>
     </w:p>
     <w:p>
       <w:pPr>
@@ -1145,7 +1233,7 @@
         <w:pStyle w:val="Compact"/>
         <w:pStyle w:val="BlockText"/>
         <w:numPr>
-          <w:numId w:val="1007"/>
+          <w:numId w:val="1008"/>
           <w:ilvl w:val="0"/>
         </w:numPr>
       </w:pPr>
@@ -1158,7 +1246,7 @@
         <w:pStyle w:val="Compact"/>
         <w:pStyle w:val="BlockText"/>
         <w:numPr>
-          <w:numId w:val="1007"/>
+          <w:numId w:val="1008"/>
           <w:ilvl w:val="0"/>
         </w:numPr>
       </w:pPr>
@@ -1171,7 +1259,7 @@
         <w:pStyle w:val="Compact"/>
         <w:pStyle w:val="BlockText"/>
         <w:numPr>
-          <w:numId w:val="1007"/>
+          <w:numId w:val="1008"/>
           <w:ilvl w:val="0"/>
         </w:numPr>
       </w:pPr>
@@ -1184,7 +1272,7 @@
         <w:pStyle w:val="Compact"/>
         <w:pStyle w:val="BlockText"/>
         <w:numPr>
-          <w:numId w:val="1007"/>
+          <w:numId w:val="1008"/>
           <w:ilvl w:val="0"/>
         </w:numPr>
       </w:pPr>
@@ -1197,7 +1285,7 @@
         <w:pStyle w:val="Compact"/>
         <w:pStyle w:val="BlockText"/>
         <w:numPr>
-          <w:numId w:val="1007"/>
+          <w:numId w:val="1008"/>
           <w:ilvl w:val="0"/>
         </w:numPr>
       </w:pPr>
@@ -1207,7 +1295,7 @@
       <w:r>
         <w:t xml:space="preserve"> </w:t>
       </w:r>
-      <w:hyperlink r:id="rId41">
+      <w:hyperlink r:id="rId43">
         <w:r>
           <w:rPr>
             <w:rStyle w:val="Hyperlink"/>
@@ -1220,11 +1308,11 @@
       <w:pPr>
         <w:pStyle w:val="Heading2"/>
       </w:pPr>
-      <w:bookmarkStart w:id="42" w:name="peer-reviewed-publications"/>
+      <w:bookmarkStart w:id="44" w:name="peer-reviewed-publications"/>
       <w:r>
         <w:t xml:space="preserve">Peer-Reviewed Publications</w:t>
       </w:r>
-      <w:bookmarkEnd w:id="42"/>
+      <w:bookmarkEnd w:id="44"/>
     </w:p>
     <w:p>
       <w:pPr>
@@ -1260,7 +1348,7 @@
       <w:r>
         <w:t xml:space="preserve"> </w:t>
       </w:r>
-      <w:hyperlink r:id="rId43">
+      <w:hyperlink r:id="rId45">
         <w:r>
           <w:rPr>
             <w:rStyle w:val="Hyperlink"/>
@@ -1303,7 +1391,7 @@
       <w:r>
         <w:t xml:space="preserve"> </w:t>
       </w:r>
-      <w:hyperlink r:id="rId44">
+      <w:hyperlink r:id="rId46">
         <w:r>
           <w:rPr>
             <w:rStyle w:val="Hyperlink"/>
@@ -1349,7 +1437,7 @@
       <w:r>
         <w:t xml:space="preserve"> </w:t>
       </w:r>
-      <w:hyperlink r:id="rId45">
+      <w:hyperlink r:id="rId47">
         <w:r>
           <w:rPr>
             <w:rStyle w:val="Hyperlink"/>
@@ -1395,7 +1483,7 @@
       <w:r>
         <w:t xml:space="preserve"> </w:t>
       </w:r>
-      <w:hyperlink r:id="rId46">
+      <w:hyperlink r:id="rId48">
         <w:r>
           <w:rPr>
             <w:rStyle w:val="Hyperlink"/>
@@ -1441,7 +1529,7 @@
       <w:r>
         <w:t xml:space="preserve"> </w:t>
       </w:r>
-      <w:hyperlink r:id="rId47">
+      <w:hyperlink r:id="rId49">
         <w:r>
           <w:rPr>
             <w:rStyle w:val="Hyperlink"/>
@@ -1487,7 +1575,7 @@
       <w:r>
         <w:t xml:space="preserve"> </w:t>
       </w:r>
-      <w:hyperlink r:id="rId48">
+      <w:hyperlink r:id="rId50">
         <w:r>
           <w:rPr>
             <w:rStyle w:val="Hyperlink"/>
@@ -1500,11 +1588,11 @@
       <w:pPr>
         <w:pStyle w:val="Heading2"/>
       </w:pPr>
-      <w:bookmarkStart w:id="49" w:name="book-chapters"/>
+      <w:bookmarkStart w:id="51" w:name="book-chapters"/>
       <w:r>
         <w:t xml:space="preserve">Book Chapters</w:t>
       </w:r>
-      <w:bookmarkEnd w:id="49"/>
+      <w:bookmarkEnd w:id="51"/>
     </w:p>
     <w:p>
       <w:pPr>
@@ -1549,7 +1637,7 @@
       <w:r>
         <w:t xml:space="preserve"> </w:t>
       </w:r>
-      <w:hyperlink r:id="rId50">
+      <w:hyperlink r:id="rId52">
         <w:r>
           <w:rPr>
             <w:rStyle w:val="Hyperlink"/>
@@ -1562,11 +1650,11 @@
       <w:pPr>
         <w:pStyle w:val="Heading2"/>
       </w:pPr>
-      <w:bookmarkStart w:id="51" w:name="technical-and-outreach-publications"/>
+      <w:bookmarkStart w:id="53" w:name="technical-and-outreach-publications"/>
       <w:r>
         <w:t xml:space="preserve">Technical and Outreach Publications</w:t>
       </w:r>
-      <w:bookmarkEnd w:id="51"/>
+      <w:bookmarkEnd w:id="53"/>
     </w:p>
     <w:p>
       <w:pPr>
@@ -1611,7 +1699,7 @@
       <w:r>
         <w:t xml:space="preserve"> </w:t>
       </w:r>
-      <w:hyperlink r:id="rId52">
+      <w:hyperlink r:id="rId54">
         <w:r>
           <w:rPr>
             <w:rStyle w:val="Hyperlink"/>
@@ -1663,7 +1751,7 @@
       <w:r>
         <w:t xml:space="preserve"> </w:t>
       </w:r>
-      <w:hyperlink r:id="rId53">
+      <w:hyperlink r:id="rId55">
         <w:r>
           <w:rPr>
             <w:rStyle w:val="Hyperlink"/>
@@ -1717,11 +1805,11 @@
       <w:pPr>
         <w:pStyle w:val="Heading2"/>
       </w:pPr>
-      <w:bookmarkStart w:id="54" w:name="posters"/>
+      <w:bookmarkStart w:id="56" w:name="posters"/>
       <w:r>
         <w:t xml:space="preserve">Posters</w:t>
       </w:r>
-      <w:bookmarkEnd w:id="54"/>
+      <w:bookmarkEnd w:id="56"/>
     </w:p>
     <w:p>
       <w:pPr>
@@ -1748,7 +1836,7 @@
         <w:pStyle w:val="Compact"/>
         <w:pStyle w:val="BlockText"/>
         <w:numPr>
-          <w:numId w:val="1008"/>
+          <w:numId w:val="1009"/>
           <w:ilvl w:val="0"/>
         </w:numPr>
       </w:pPr>
@@ -1761,7 +1849,7 @@
         <w:pStyle w:val="Compact"/>
         <w:pStyle w:val="BlockText"/>
         <w:numPr>
-          <w:numId w:val="1008"/>
+          <w:numId w:val="1009"/>
           <w:ilvl w:val="0"/>
         </w:numPr>
       </w:pPr>
@@ -1794,7 +1882,7 @@
         <w:pStyle w:val="Compact"/>
         <w:pStyle w:val="BlockText"/>
         <w:numPr>
-          <w:numId w:val="1009"/>
+          <w:numId w:val="1010"/>
           <w:ilvl w:val="0"/>
         </w:numPr>
       </w:pPr>
@@ -1807,7 +1895,7 @@
         <w:pStyle w:val="Compact"/>
         <w:pStyle w:val="BlockText"/>
         <w:numPr>
-          <w:numId w:val="1009"/>
+          <w:numId w:val="1010"/>
           <w:ilvl w:val="0"/>
         </w:numPr>
       </w:pPr>
@@ -1819,11 +1907,11 @@
       <w:pPr>
         <w:pStyle w:val="Heading2"/>
       </w:pPr>
-      <w:bookmarkStart w:id="55" w:name="presentations"/>
+      <w:bookmarkStart w:id="57" w:name="presentations"/>
       <w:r>
         <w:t xml:space="preserve">Presentations</w:t>
       </w:r>
-      <w:bookmarkEnd w:id="55"/>
+      <w:bookmarkEnd w:id="57"/>
     </w:p>
     <w:p>
       <w:pPr>
@@ -1850,7 +1938,7 @@
         <w:pStyle w:val="Compact"/>
         <w:pStyle w:val="BlockText"/>
         <w:numPr>
-          <w:numId w:val="1010"/>
+          <w:numId w:val="1011"/>
           <w:ilvl w:val="0"/>
         </w:numPr>
       </w:pPr>
@@ -1886,7 +1974,7 @@
         <w:pStyle w:val="Compact"/>
         <w:pStyle w:val="BlockText"/>
         <w:numPr>
-          <w:numId w:val="1011"/>
+          <w:numId w:val="1012"/>
           <w:ilvl w:val="0"/>
         </w:numPr>
       </w:pPr>
@@ -1908,7 +1996,7 @@
         <w:pStyle w:val="Compact"/>
         <w:pStyle w:val="BlockText"/>
         <w:numPr>
-          <w:numId w:val="1011"/>
+          <w:numId w:val="1012"/>
           <w:ilvl w:val="0"/>
         </w:numPr>
       </w:pPr>
@@ -1929,11 +2017,11 @@
       <w:pPr>
         <w:pStyle w:val="Heading2"/>
       </w:pPr>
-      <w:bookmarkStart w:id="56" w:name="teaching"/>
+      <w:bookmarkStart w:id="58" w:name="teaching"/>
       <w:r>
         <w:t xml:space="preserve">Teaching</w:t>
       </w:r>
-      <w:bookmarkEnd w:id="56"/>
+      <w:bookmarkEnd w:id="58"/>
     </w:p>
     <w:p>
       <w:pPr>
@@ -2241,11 +2329,11 @@
       <w:pPr>
         <w:pStyle w:val="Heading2"/>
       </w:pPr>
-      <w:bookmarkStart w:id="57" w:name="volunteerservice"/>
+      <w:bookmarkStart w:id="59" w:name="volunteerservice"/>
       <w:r>
         <w:t xml:space="preserve">Volunteer/Service</w:t>
       </w:r>
-      <w:bookmarkEnd w:id="57"/>
+      <w:bookmarkEnd w:id="59"/>
     </w:p>
     <w:p>
       <w:pPr>
@@ -2352,11 +2440,11 @@
       <w:pPr>
         <w:pStyle w:val="Heading2"/>
       </w:pPr>
-      <w:bookmarkStart w:id="58" w:name="awardshonors"/>
+      <w:bookmarkStart w:id="60" w:name="awardshonors"/>
       <w:r>
         <w:t xml:space="preserve">Awards/Honors</w:t>
       </w:r>
-      <w:bookmarkEnd w:id="58"/>
+      <w:bookmarkEnd w:id="60"/>
     </w:p>
     <w:p>
       <w:pPr>
@@ -2436,11 +2524,11 @@
       <w:pPr>
         <w:pStyle w:val="Heading2"/>
       </w:pPr>
-      <w:bookmarkStart w:id="59" w:name="memberships-since"/>
+      <w:bookmarkStart w:id="61" w:name="memberships-since"/>
       <w:r>
         <w:t xml:space="preserve">Memberships (since)</w:t>
       </w:r>
-      <w:bookmarkEnd w:id="59"/>
+      <w:bookmarkEnd w:id="61"/>
     </w:p>
     <w:p>
       <w:pPr>
@@ -2570,11 +2658,11 @@
       <w:pPr>
         <w:pStyle w:val="Heading1"/>
       </w:pPr>
-      <w:bookmarkStart w:id="60" w:name="field-experience"/>
+      <w:bookmarkStart w:id="62" w:name="field-experience"/>
       <w:r>
         <w:t xml:space="preserve">Field Experience</w:t>
       </w:r>
-      <w:bookmarkEnd w:id="60"/>
+      <w:bookmarkEnd w:id="62"/>
     </w:p>
     <w:p>
       <w:pPr>
@@ -2595,7 +2683,7 @@
         <w:pStyle w:val="Compact"/>
         <w:pStyle w:val="BlockText"/>
         <w:numPr>
-          <w:numId w:val="1012"/>
+          <w:numId w:val="1013"/>
           <w:ilvl w:val="0"/>
         </w:numPr>
       </w:pPr>
@@ -2640,7 +2728,7 @@
         <w:pStyle w:val="Compact"/>
         <w:pStyle w:val="BlockText"/>
         <w:numPr>
-          <w:numId w:val="1013"/>
+          <w:numId w:val="1014"/>
           <w:ilvl w:val="0"/>
         </w:numPr>
       </w:pPr>
@@ -2653,7 +2741,7 @@
         <w:pStyle w:val="Compact"/>
         <w:pStyle w:val="BlockText"/>
         <w:numPr>
-          <w:numId w:val="1013"/>
+          <w:numId w:val="1014"/>
           <w:ilvl w:val="0"/>
         </w:numPr>
       </w:pPr>
@@ -2707,7 +2795,7 @@
         <w:pStyle w:val="Compact"/>
         <w:pStyle w:val="BlockText"/>
         <w:numPr>
-          <w:numId w:val="1014"/>
+          <w:numId w:val="1015"/>
           <w:ilvl w:val="0"/>
         </w:numPr>
       </w:pPr>
@@ -2720,7 +2808,7 @@
         <w:pStyle w:val="Compact"/>
         <w:pStyle w:val="BlockText"/>
         <w:numPr>
-          <w:numId w:val="1014"/>
+          <w:numId w:val="1015"/>
           <w:ilvl w:val="0"/>
         </w:numPr>
       </w:pPr>
@@ -2733,7 +2821,7 @@
         <w:pStyle w:val="Compact"/>
         <w:pStyle w:val="BlockText"/>
         <w:numPr>
-          <w:numId w:val="1014"/>
+          <w:numId w:val="1015"/>
           <w:ilvl w:val="0"/>
         </w:numPr>
       </w:pPr>
@@ -2757,7 +2845,7 @@
         <w:pStyle w:val="Compact"/>
         <w:pStyle w:val="BlockText"/>
         <w:numPr>
-          <w:numId w:val="1015"/>
+          <w:numId w:val="1016"/>
           <w:ilvl w:val="0"/>
         </w:numPr>
       </w:pPr>
@@ -2770,7 +2858,7 @@
         <w:pStyle w:val="Compact"/>
         <w:pStyle w:val="BlockText"/>
         <w:numPr>
-          <w:numId w:val="1015"/>
+          <w:numId w:val="1016"/>
           <w:ilvl w:val="0"/>
         </w:numPr>
       </w:pPr>
@@ -2815,7 +2903,7 @@
         <w:pStyle w:val="Compact"/>
         <w:pStyle w:val="BlockText"/>
         <w:numPr>
-          <w:numId w:val="1016"/>
+          <w:numId w:val="1017"/>
           <w:ilvl w:val="0"/>
         </w:numPr>
       </w:pPr>
@@ -2860,7 +2948,7 @@
         <w:pStyle w:val="Compact"/>
         <w:pStyle w:val="BlockText"/>
         <w:numPr>
-          <w:numId w:val="1017"/>
+          <w:numId w:val="1018"/>
           <w:ilvl w:val="0"/>
         </w:numPr>
       </w:pPr>
@@ -2905,7 +2993,7 @@
         <w:pStyle w:val="Compact"/>
         <w:pStyle w:val="BlockText"/>
         <w:numPr>
-          <w:numId w:val="1018"/>
+          <w:numId w:val="1019"/>
           <w:ilvl w:val="0"/>
         </w:numPr>
       </w:pPr>
@@ -2950,7 +3038,7 @@
         <w:pStyle w:val="Compact"/>
         <w:pStyle w:val="BlockText"/>
         <w:numPr>
-          <w:numId w:val="1019"/>
+          <w:numId w:val="1020"/>
           <w:ilvl w:val="0"/>
         </w:numPr>
       </w:pPr>
@@ -2995,7 +3083,7 @@
         <w:pStyle w:val="Compact"/>
         <w:pStyle w:val="BlockText"/>
         <w:numPr>
-          <w:numId w:val="1020"/>
+          <w:numId w:val="1021"/>
           <w:ilvl w:val="0"/>
         </w:numPr>
       </w:pPr>
@@ -3040,7 +3128,7 @@
         <w:pStyle w:val="Compact"/>
         <w:pStyle w:val="BlockText"/>
         <w:numPr>
-          <w:numId w:val="1021"/>
+          <w:numId w:val="1022"/>
           <w:ilvl w:val="0"/>
         </w:numPr>
       </w:pPr>
@@ -3085,7 +3173,7 @@
         <w:pStyle w:val="Compact"/>
         <w:pStyle w:val="BlockText"/>
         <w:numPr>
-          <w:numId w:val="1022"/>
+          <w:numId w:val="1023"/>
           <w:ilvl w:val="0"/>
         </w:numPr>
       </w:pPr>
@@ -3130,7 +3218,7 @@
         <w:pStyle w:val="Compact"/>
         <w:pStyle w:val="BlockText"/>
         <w:numPr>
-          <w:numId w:val="1023"/>
+          <w:numId w:val="1024"/>
           <w:ilvl w:val="0"/>
         </w:numPr>
       </w:pPr>
@@ -3175,7 +3263,7 @@
         <w:pStyle w:val="Compact"/>
         <w:pStyle w:val="BlockText"/>
         <w:numPr>
-          <w:numId w:val="1024"/>
+          <w:numId w:val="1025"/>
           <w:ilvl w:val="0"/>
         </w:numPr>
       </w:pPr>
@@ -3220,7 +3308,7 @@
         <w:pStyle w:val="Compact"/>
         <w:pStyle w:val="BlockText"/>
         <w:numPr>
-          <w:numId w:val="1025"/>
+          <w:numId w:val="1026"/>
           <w:ilvl w:val="0"/>
         </w:numPr>
       </w:pPr>
@@ -3265,7 +3353,7 @@
         <w:pStyle w:val="Compact"/>
         <w:pStyle w:val="BlockText"/>
         <w:numPr>
-          <w:numId w:val="1026"/>
+          <w:numId w:val="1027"/>
           <w:ilvl w:val="0"/>
         </w:numPr>
       </w:pPr>
@@ -3277,11 +3365,11 @@
       <w:pPr>
         <w:pStyle w:val="Heading2"/>
       </w:pPr>
-      <w:bookmarkStart w:id="61" w:name="professional-licenses-and-certifications"/>
+      <w:bookmarkStart w:id="63" w:name="professional-licenses-and-certifications"/>
       <w:r>
         <w:t xml:space="preserve">Professional Licenses and Certifications</w:t>
       </w:r>
-      <w:bookmarkEnd w:id="61"/>
+      <w:bookmarkEnd w:id="63"/>
     </w:p>
     <w:p>
       <w:pPr>
@@ -3472,11 +3560,11 @@
       <w:pPr>
         <w:pStyle w:val="Heading2"/>
       </w:pPr>
-      <w:bookmarkStart w:id="62" w:name="field-skills"/>
+      <w:bookmarkStart w:id="64" w:name="field-skills"/>
       <w:r>
         <w:t xml:space="preserve">Field Skills</w:t>
       </w:r>
-      <w:bookmarkEnd w:id="62"/>
+      <w:bookmarkEnd w:id="64"/>
     </w:p>
     <w:p>
       <w:pPr>
@@ -3651,11 +3739,11 @@
       <w:pPr>
         <w:pStyle w:val="Heading1"/>
       </w:pPr>
-      <w:bookmarkStart w:id="63" w:name="references"/>
+      <w:bookmarkStart w:id="65" w:name="references"/>
       <w:r>
         <w:t xml:space="preserve">References</w:t>
       </w:r>
-      <w:bookmarkEnd w:id="63"/>
+      <w:bookmarkEnd w:id="65"/>
     </w:p>
     <w:p>
       <w:pPr>
@@ -3685,11 +3773,11 @@
         <w:pStyle w:val="Compact"/>
         <w:pStyle w:val="BlockText"/>
         <w:numPr>
-          <w:numId w:val="1027"/>
-          <w:ilvl w:val="0"/>
-        </w:numPr>
-      </w:pPr>
-      <w:hyperlink r:id="rId64">
+          <w:numId w:val="1028"/>
+          <w:ilvl w:val="0"/>
+        </w:numPr>
+      </w:pPr>
+      <w:hyperlink r:id="rId66">
         <w:r>
           <w:rPr>
             <w:rStyle w:val="Hyperlink"/>
@@ -3729,11 +3817,11 @@
         <w:pStyle w:val="Compact"/>
         <w:pStyle w:val="BlockText"/>
         <w:numPr>
-          <w:numId w:val="1028"/>
-          <w:ilvl w:val="0"/>
-        </w:numPr>
-      </w:pPr>
-      <w:hyperlink r:id="rId65">
+          <w:numId w:val="1029"/>
+          <w:ilvl w:val="0"/>
+        </w:numPr>
+      </w:pPr>
+      <w:hyperlink r:id="rId67">
         <w:r>
           <w:rPr>
             <w:rStyle w:val="Hyperlink"/>
@@ -3773,11 +3861,11 @@
         <w:pStyle w:val="Compact"/>
         <w:pStyle w:val="BlockText"/>
         <w:numPr>
-          <w:numId w:val="1029"/>
-          <w:ilvl w:val="0"/>
-        </w:numPr>
-      </w:pPr>
-      <w:hyperlink r:id="rId66">
+          <w:numId w:val="1030"/>
+          <w:ilvl w:val="0"/>
+        </w:numPr>
+      </w:pPr>
+      <w:hyperlink r:id="rId68">
         <w:r>
           <w:rPr>
             <w:rStyle w:val="Hyperlink"/>
@@ -3817,11 +3905,11 @@
         <w:pStyle w:val="Compact"/>
         <w:pStyle w:val="BlockText"/>
         <w:numPr>
-          <w:numId w:val="1030"/>
-          <w:ilvl w:val="0"/>
-        </w:numPr>
-      </w:pPr>
-      <w:hyperlink r:id="rId38">
+          <w:numId w:val="1031"/>
+          <w:ilvl w:val="0"/>
+        </w:numPr>
+      </w:pPr>
+      <w:hyperlink r:id="rId40">
         <w:r>
           <w:rPr>
             <w:rStyle w:val="Hyperlink"/>
@@ -4160,6 +4248,9 @@
     <w:abstractNumId w:val="991"/>
   </w:num>
   <w:num w:numId="1030">
+    <w:abstractNumId w:val="991"/>
+  </w:num>
+  <w:num w:numId="1031">
     <w:abstractNumId w:val="991"/>
   </w:num>
 </w:numbering>

</xml_diff>